<commit_message>
Upload "More Exercise: C# Intro and Basic Syntax" homework
</commit_message>
<xml_diff>
--- a/02.Programming-Fundamentals-With-CSharp/01.Intro-And-Basic-Syntax-MoreExercise/01. CSharp-Fundamentals-Intro-and-Basic-Syntax-More-Exercise.docx
+++ b/02.Programming-Fundamentals-With-CSharp/01.Intro-And-Basic-Syntax-MoreExercise/01. CSharp-Fundamentals-Intro-and-Basic-Syntax-More-Exercise.docx
@@ -1034,19 +1034,24 @@
             <w:hideMark/>
           </w:tcPr>
           <w:p>
-            <w:bookmarkStart w:id="0" w:name="OLE_LINK1"/>
-            <w:bookmarkStart w:id="1" w:name="OLE_LINK2"/>
-            <w:r>
-              <w:rPr>
-                <w:noProof/>
-              </w:rPr>
-              <w:t xml:space="preserve">OutFall </w:t>
-            </w:r>
-            <w:r>
-              <w:t>4</w:t>
-            </w:r>
-            <w:bookmarkEnd w:id="0"/>
-            <w:bookmarkEnd w:id="1"/>
+            <w:r>
+              <w:rPr>
+                <w:noProof/>
+              </w:rPr>
+              <w:tab/>
+            </w:r>
+            <w:r>
+              <w:rPr>
+                <w:noProof/>
+              </w:rPr>
+              <w:tab/>
+            </w:r>
+            <w:r>
+              <w:rPr>
+                <w:noProof/>
+              </w:rPr>
+              <w:tab/>
+            </w:r>
           </w:p>
         </w:tc>
         <w:tc>
@@ -1083,7 +1088,7 @@
             <w:hideMark/>
           </w:tcPr>
           <w:p>
-            <w:bookmarkStart w:id="2" w:name="_Hlk482714580"/>
+            <w:bookmarkStart w:id="0" w:name="_Hlk482714580"/>
             <w:r>
               <w:rPr>
                 <w:noProof/>
@@ -1115,6 +1120,94 @@
           <w:p>
             <w:r>
               <w:t>$15.99</w:t>
+            </w:r>
+          </w:p>
+        </w:tc>
+        <w:bookmarkEnd w:id="0"/>
+      </w:tr>
+      <w:tr>
+        <w:trPr>
+          <w:trHeight w:val="107"/>
+        </w:trPr>
+        <w:tc>
+          <w:tcPr>
+            <w:tcW w:w="2772" w:type="dxa"/>
+            <w:tcBorders>
+              <w:top w:val="single" w:sz="4" w:space="0" w:color="auto"/>
+              <w:left w:val="single" w:sz="4" w:space="0" w:color="auto"/>
+              <w:bottom w:val="single" w:sz="4" w:space="0" w:color="auto"/>
+              <w:right w:val="single" w:sz="4" w:space="0" w:color="auto"/>
+            </w:tcBorders>
+            <w:hideMark/>
+          </w:tcPr>
+          <w:p>
+            <w:bookmarkStart w:id="1" w:name="_Hlk482714587"/>
+            <w:r>
+              <w:rPr>
+                <w:noProof/>
+              </w:rPr>
+              <w:t>Zplinter</w:t>
+            </w:r>
+            <w:r>
+              <w:t xml:space="preserve"> Zell</w:t>
+            </w:r>
+          </w:p>
+        </w:tc>
+        <w:tc>
+          <w:tcPr>
+            <w:tcW w:w="972" w:type="dxa"/>
+            <w:tcBorders>
+              <w:top w:val="single" w:sz="4" w:space="0" w:color="auto"/>
+              <w:left w:val="single" w:sz="4" w:space="0" w:color="auto"/>
+              <w:bottom w:val="single" w:sz="4" w:space="0" w:color="auto"/>
+              <w:right w:val="single" w:sz="4" w:space="0" w:color="auto"/>
+            </w:tcBorders>
+            <w:hideMark/>
+          </w:tcPr>
+          <w:p>
+            <w:r>
+              <w:t>$19.99</w:t>
+            </w:r>
+          </w:p>
+        </w:tc>
+        <w:bookmarkEnd w:id="1"/>
+      </w:tr>
+      <w:tr>
+        <w:trPr>
+          <w:trHeight w:val="107"/>
+        </w:trPr>
+        <w:tc>
+          <w:tcPr>
+            <w:tcW w:w="2772" w:type="dxa"/>
+            <w:tcBorders>
+              <w:top w:val="single" w:sz="4" w:space="0" w:color="auto"/>
+              <w:left w:val="single" w:sz="4" w:space="0" w:color="auto"/>
+              <w:bottom w:val="single" w:sz="4" w:space="0" w:color="auto"/>
+              <w:right w:val="single" w:sz="4" w:space="0" w:color="auto"/>
+            </w:tcBorders>
+            <w:hideMark/>
+          </w:tcPr>
+          <w:p>
+            <w:bookmarkStart w:id="2" w:name="_Hlk482714591"/>
+            <w:r>
+              <w:t>Honored 2</w:t>
+            </w:r>
+          </w:p>
+        </w:tc>
+        <w:tc>
+          <w:tcPr>
+            <w:tcW w:w="972" w:type="dxa"/>
+            <w:tcBorders>
+              <w:top w:val="single" w:sz="4" w:space="0" w:color="auto"/>
+              <w:left w:val="single" w:sz="4" w:space="0" w:color="auto"/>
+              <w:bottom w:val="single" w:sz="4" w:space="0" w:color="auto"/>
+              <w:right w:val="single" w:sz="4" w:space="0" w:color="auto"/>
+            </w:tcBorders>
+            <w:hideMark/>
+          </w:tcPr>
+          <w:p>
+            <w:r>
+              <w:t>$59.99</w:t>
             </w:r>
           </w:p>
         </w:tc>
@@ -1136,15 +1229,12 @@
             <w:hideMark/>
           </w:tcPr>
           <w:p>
-            <w:bookmarkStart w:id="3" w:name="_Hlk482714587"/>
-            <w:r>
-              <w:rPr>
-                <w:noProof/>
-              </w:rPr>
-              <w:t>Zplinter</w:t>
-            </w:r>
-            <w:r>
-              <w:t xml:space="preserve"> Zell</w:t>
+            <w:bookmarkStart w:id="3" w:name="_Hlk482714595"/>
+            <w:r>
+              <w:rPr>
+                <w:noProof/>
+              </w:rPr>
+              <w:t>RoverWatch</w:t>
             </w:r>
           </w:p>
         </w:tc>
@@ -1161,7 +1251,7 @@
           </w:tcPr>
           <w:p>
             <w:r>
-              <w:t>$19.99</w:t>
+              <w:t>$29.99</w:t>
             </w:r>
           </w:p>
         </w:tc>
@@ -1183,9 +1273,15 @@
             <w:hideMark/>
           </w:tcPr>
           <w:p>
-            <w:bookmarkStart w:id="4" w:name="_Hlk482714591"/>
-            <w:r>
-              <w:t>Honored 2</w:t>
+            <w:bookmarkStart w:id="4" w:name="_Hlk482714598"/>
+            <w:r>
+              <w:rPr>
+                <w:noProof/>
+              </w:rPr>
+              <w:t xml:space="preserve">RoverWatch </w:t>
+            </w:r>
+            <w:r>
+              <w:t>Origins Edition</w:t>
             </w:r>
           </w:p>
         </w:tc>
@@ -1202,104 +1298,13 @@
           </w:tcPr>
           <w:p>
             <w:r>
-              <w:t>$59.99</w:t>
-            </w:r>
-          </w:p>
-        </w:tc>
-        <w:bookmarkEnd w:id="4"/>
-      </w:tr>
-      <w:tr>
-        <w:trPr>
-          <w:trHeight w:val="107"/>
-        </w:trPr>
-        <w:tc>
-          <w:tcPr>
-            <w:tcW w:w="2772" w:type="dxa"/>
-            <w:tcBorders>
-              <w:top w:val="single" w:sz="4" w:space="0" w:color="auto"/>
-              <w:left w:val="single" w:sz="4" w:space="0" w:color="auto"/>
-              <w:bottom w:val="single" w:sz="4" w:space="0" w:color="auto"/>
-              <w:right w:val="single" w:sz="4" w:space="0" w:color="auto"/>
-            </w:tcBorders>
-            <w:hideMark/>
-          </w:tcPr>
-          <w:p>
-            <w:bookmarkStart w:id="5" w:name="_Hlk482714595"/>
-            <w:r>
-              <w:rPr>
-                <w:noProof/>
-              </w:rPr>
-              <w:t>RoverWatch</w:t>
-            </w:r>
-          </w:p>
-        </w:tc>
-        <w:tc>
-          <w:tcPr>
-            <w:tcW w:w="972" w:type="dxa"/>
-            <w:tcBorders>
-              <w:top w:val="single" w:sz="4" w:space="0" w:color="auto"/>
-              <w:left w:val="single" w:sz="4" w:space="0" w:color="auto"/>
-              <w:bottom w:val="single" w:sz="4" w:space="0" w:color="auto"/>
-              <w:right w:val="single" w:sz="4" w:space="0" w:color="auto"/>
-            </w:tcBorders>
-            <w:hideMark/>
-          </w:tcPr>
-          <w:p>
-            <w:r>
-              <w:t>$29.99</w:t>
-            </w:r>
-          </w:p>
-        </w:tc>
-        <w:bookmarkEnd w:id="5"/>
-      </w:tr>
-      <w:tr>
-        <w:trPr>
-          <w:trHeight w:val="107"/>
-        </w:trPr>
-        <w:tc>
-          <w:tcPr>
-            <w:tcW w:w="2772" w:type="dxa"/>
-            <w:tcBorders>
-              <w:top w:val="single" w:sz="4" w:space="0" w:color="auto"/>
-              <w:left w:val="single" w:sz="4" w:space="0" w:color="auto"/>
-              <w:bottom w:val="single" w:sz="4" w:space="0" w:color="auto"/>
-              <w:right w:val="single" w:sz="4" w:space="0" w:color="auto"/>
-            </w:tcBorders>
-            <w:hideMark/>
-          </w:tcPr>
-          <w:p>
-            <w:bookmarkStart w:id="6" w:name="_Hlk482714598"/>
-            <w:r>
-              <w:rPr>
-                <w:noProof/>
-              </w:rPr>
-              <w:t xml:space="preserve">RoverWatch </w:t>
-            </w:r>
-            <w:r>
-              <w:t>Origins Edition</w:t>
-            </w:r>
-          </w:p>
-        </w:tc>
-        <w:tc>
-          <w:tcPr>
-            <w:tcW w:w="972" w:type="dxa"/>
-            <w:tcBorders>
-              <w:top w:val="single" w:sz="4" w:space="0" w:color="auto"/>
-              <w:left w:val="single" w:sz="4" w:space="0" w:color="auto"/>
-              <w:bottom w:val="single" w:sz="4" w:space="0" w:color="auto"/>
-              <w:right w:val="single" w:sz="4" w:space="0" w:color="auto"/>
-            </w:tcBorders>
-            <w:hideMark/>
-          </w:tcPr>
-          <w:p>
-            <w:r>
               <w:t>$39.99</w:t>
             </w:r>
           </w:p>
         </w:tc>
       </w:tr>
     </w:tbl>
-    <w:bookmarkEnd w:id="6"/>
+    <w:bookmarkEnd w:id="4"/>
     <w:p>
       <w:pPr>
         <w:rPr>
@@ -5521,7 +5526,7 @@
                               <w:szCs w:val="17"/>
                             </w:rPr>
                           </w:pPr>
-                          <w:bookmarkStart w:id="7" w:name="_Hlk24191091"/>
+                          <w:bookmarkStart w:id="5" w:name="_Hlk24191091"/>
                           <w:r>
                             <w:rPr>
                               <w:sz w:val="17"/>
@@ -5665,7 +5670,7 @@
                             <w:t>.</w:t>
                           </w:r>
                         </w:p>
-                        <w:bookmarkEnd w:id="7"/>
+                        <w:bookmarkEnd w:id="5"/>
                         <w:p>
                           <w:pPr>
                             <w:spacing w:line="240" w:lineRule="auto"/>
@@ -6245,11 +6250,7 @@
         </mc:Choice>
         <mc:Fallback>
           <w:pict>
-            <v:shapetype w14:anchorId="2074F399" id="_x0000_t202" coordsize="21600,21600" o:spt="202" path="m,l,21600r21600,l21600,xe">
-              <v:stroke joinstyle="miter"/>
-              <v:path gradientshapeok="t" o:connecttype="rect"/>
-            </v:shapetype>
-            <v:shape id="Text Box 16" o:spid="_x0000_s1027" type="#_x0000_t202" style="position:absolute;margin-left:109pt;margin-top:7pt;width:411.4pt;height:40.45pt;z-index:251657216;visibility:visible;mso-wrap-style:square;mso-width-percent:0;mso-height-percent:0;mso-wrap-distance-left:9pt;mso-wrap-distance-top:0;mso-wrap-distance-right:9pt;mso-wrap-distance-bottom:0;mso-position-horizontal:absolute;mso-position-horizontal-relative:text;mso-position-vertical:absolute;mso-position-vertical-relative:text;mso-width-percent:0;mso-height-percent:0;mso-width-relative:page;mso-height-relative:page;v-text-anchor:top" o:gfxdata="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" filled="f" stroked="f">
+            <v:shape w14:anchorId="2074F399" id="Text Box 16" o:spid="_x0000_s1027" type="#_x0000_t202" style="position:absolute;margin-left:109pt;margin-top:7pt;width:411.4pt;height:40.45pt;z-index:251657216;visibility:visible;mso-wrap-style:square;mso-width-percent:0;mso-height-percent:0;mso-wrap-distance-left:9pt;mso-wrap-distance-top:0;mso-wrap-distance-right:9pt;mso-wrap-distance-bottom:0;mso-position-horizontal:absolute;mso-position-horizontal-relative:text;mso-position-vertical:absolute;mso-position-vertical-relative:text;mso-width-percent:0;mso-height-percent:0;mso-width-relative:page;mso-height-relative:page;v-text-anchor:top" o:gfxdata="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" filled="f" stroked="f">
               <v:textbox inset=".5mm,1.2mm,.5mm,.5mm">
                 <w:txbxContent>
                   <w:p>
@@ -6260,7 +6261,7 @@
                         <w:szCs w:val="17"/>
                       </w:rPr>
                     </w:pPr>
-                    <w:bookmarkStart w:id="9" w:name="_Hlk24191091"/>
+                    <w:bookmarkStart w:id="6" w:name="_Hlk24191091"/>
                     <w:r>
                       <w:rPr>
                         <w:sz w:val="17"/>
@@ -6286,7 +6287,7 @@
                     <w:hyperlink r:id="rId21" w:history="1">
                       <w:r>
                         <w:rPr>
-                          <w:rStyle w:val="Hyperlink"/>
+                          <w:rStyle w:val="a9"/>
                           <w:color w:val="0882DE"/>
                           <w:sz w:val="17"/>
                           <w:szCs w:val="17"/>
@@ -6295,7 +6296,7 @@
                       </w:r>
                       <w:r>
                         <w:rPr>
-                          <w:rStyle w:val="Hyperlink"/>
+                          <w:rStyle w:val="a9"/>
                           <w:color w:val="0882DE"/>
                           <w:sz w:val="17"/>
                           <w:szCs w:val="17"/>
@@ -6304,7 +6305,7 @@
                       </w:r>
                       <w:r>
                         <w:rPr>
-                          <w:rStyle w:val="Hyperlink"/>
+                          <w:rStyle w:val="a9"/>
                           <w:color w:val="0882DE"/>
                           <w:sz w:val="17"/>
                           <w:szCs w:val="17"/>
@@ -6404,7 +6405,7 @@
                       <w:t>.</w:t>
                     </w:r>
                   </w:p>
-                  <w:bookmarkEnd w:id="9"/>
+                  <w:bookmarkEnd w:id="6"/>
                   <w:p>
                     <w:pPr>
                       <w:spacing w:line="240" w:lineRule="auto"/>
@@ -6426,7 +6427,7 @@
                           <wp:extent cx="180000" cy="180000"/>
                           <wp:effectExtent l="0" t="0" r="0" b="0"/>
                           <wp:docPr id="3" name="Picture 3">
-                            <a:hlinkClick xmlns:a="http://schemas.openxmlformats.org/drawingml/2006/main" r:id="rId22"/>
+                            <a:hlinkClick xmlns:a="http://schemas.openxmlformats.org/drawingml/2006/main" r:id="rId2"/>
                           </wp:docPr>
                           <wp:cNvGraphicFramePr>
                             <a:graphicFrameLocks xmlns:a="http://schemas.openxmlformats.org/drawingml/2006/main" noChangeAspect="1"/>
@@ -6436,14 +6437,14 @@
                               <pic:pic xmlns:pic="http://schemas.openxmlformats.org/drawingml/2006/picture">
                                 <pic:nvPicPr>
                                   <pic:cNvPr id="3" name="Picture 3">
-                                    <a:hlinkClick r:id="rId22"/>
+                                    <a:hlinkClick r:id="rId2"/>
                                   </pic:cNvPr>
                                   <pic:cNvPicPr>
                                     <a:picLocks noChangeAspect="1" noChangeArrowheads="1"/>
                                   </pic:cNvPicPr>
                                 </pic:nvPicPr>
                                 <pic:blipFill>
-                                  <a:blip r:embed="rId23">
+                                  <a:blip r:embed="rId3">
                                     <a:extLst>
                                       <a:ext uri="{28A0092B-C50C-407E-A947-70E740481C1C}">
                                         <a14:useLocalDpi xmlns:a14="http://schemas.microsoft.com/office/drawing/2010/main" val="0"/>
@@ -6493,7 +6494,7 @@
                           <wp:extent cx="180000" cy="180000"/>
                           <wp:effectExtent l="0" t="0" r="0" b="0"/>
                           <wp:docPr id="2" name="Picture 2">
-                            <a:hlinkClick xmlns:a="http://schemas.openxmlformats.org/drawingml/2006/main" r:id="rId24"/>
+                            <a:hlinkClick xmlns:a="http://schemas.openxmlformats.org/drawingml/2006/main" r:id="rId4"/>
                           </wp:docPr>
                           <wp:cNvGraphicFramePr>
                             <a:graphicFrameLocks xmlns:a="http://schemas.openxmlformats.org/drawingml/2006/main" noChangeAspect="1"/>
@@ -6503,14 +6504,14 @@
                               <pic:pic xmlns:pic="http://schemas.openxmlformats.org/drawingml/2006/picture">
                                 <pic:nvPicPr>
                                   <pic:cNvPr id="2" name="Picture 2">
-                                    <a:hlinkClick r:id="rId24"/>
+                                    <a:hlinkClick r:id="rId4"/>
                                   </pic:cNvPr>
                                   <pic:cNvPicPr>
                                     <a:picLocks noChangeAspect="1" noChangeArrowheads="1"/>
                                   </pic:cNvPicPr>
                                 </pic:nvPicPr>
                                 <pic:blipFill>
-                                  <a:blip r:embed="rId25">
+                                  <a:blip r:embed="rId5">
                                     <a:extLst>
                                       <a:ext uri="{28A0092B-C50C-407E-A947-70E740481C1C}">
                                         <a14:useLocalDpi xmlns:a14="http://schemas.microsoft.com/office/drawing/2010/main" val="0"/>
@@ -6560,7 +6561,7 @@
                           <wp:extent cx="180000" cy="180000"/>
                           <wp:effectExtent l="0" t="0" r="0" b="0"/>
                           <wp:docPr id="5" name="Picture 5" title="Software University @ Facebook">
-                            <a:hlinkClick xmlns:a="http://schemas.openxmlformats.org/drawingml/2006/main" r:id="rId26"/>
+                            <a:hlinkClick xmlns:a="http://schemas.openxmlformats.org/drawingml/2006/main" r:id="rId6"/>
                           </wp:docPr>
                           <wp:cNvGraphicFramePr>
                             <a:graphicFrameLocks xmlns:a="http://schemas.openxmlformats.org/drawingml/2006/main" noChangeAspect="1"/>
@@ -6570,12 +6571,12 @@
                               <pic:pic xmlns:pic="http://schemas.openxmlformats.org/drawingml/2006/picture">
                                 <pic:nvPicPr>
                                   <pic:cNvPr id="5" name="Picture 5" title="Software University @ Facebook">
-                                    <a:hlinkClick r:id="rId26"/>
+                                    <a:hlinkClick r:id="rId6"/>
                                   </pic:cNvPr>
                                   <pic:cNvPicPr/>
                                 </pic:nvPicPr>
                                 <pic:blipFill>
-                                  <a:blip r:embed="rId27"/>
+                                  <a:blip r:embed="rId7"/>
                                   <a:stretch>
                                     <a:fillRect/>
                                   </a:stretch>
@@ -6614,7 +6615,7 @@
                           <wp:extent cx="180000" cy="180000"/>
                           <wp:effectExtent l="0" t="0" r="0" b="0"/>
                           <wp:docPr id="20" name="Picture 20">
-                            <a:hlinkClick xmlns:a="http://schemas.openxmlformats.org/drawingml/2006/main" r:id="rId28"/>
+                            <a:hlinkClick xmlns:a="http://schemas.openxmlformats.org/drawingml/2006/main" r:id="rId8"/>
                           </wp:docPr>
                           <wp:cNvGraphicFramePr>
                             <a:graphicFrameLocks xmlns:a="http://schemas.openxmlformats.org/drawingml/2006/main" noChangeAspect="1"/>
@@ -6624,20 +6625,20 @@
                               <pic:pic xmlns:pic="http://schemas.openxmlformats.org/drawingml/2006/picture">
                                 <pic:nvPicPr>
                                   <pic:cNvPr id="20" name="Picture 20">
-                                    <a:hlinkClick r:id="rId28"/>
+                                    <a:hlinkClick r:id="rId8"/>
                                   </pic:cNvPr>
                                   <pic:cNvPicPr>
                                     <a:picLocks noChangeAspect="1" noChangeArrowheads="1"/>
                                   </pic:cNvPicPr>
                                 </pic:nvPicPr>
                                 <pic:blipFill>
-                                  <a:blip r:embed="rId29">
+                                  <a:blip r:embed="rId9">
                                     <a:extLst>
                                       <a:ext uri="{28A0092B-C50C-407E-A947-70E740481C1C}">
                                         <a14:useLocalDpi xmlns:a14="http://schemas.microsoft.com/office/drawing/2010/main" val="0"/>
                                       </a:ext>
                                       <a:ext uri="{837473B0-CC2E-450A-ABE3-18F120FF3D39}">
-                                        <a1611:picAttrSrcUrl xmlns="" xmlns:cx2="http://schemas.microsoft.com/office/drawing/2015/10/21/chartex" xmlns:cx3="http://schemas.microsoft.com/office/drawing/2016/5/9/chartex" xmlns:cx4="http://schemas.microsoft.com/office/drawing/2016/5/10/chartex" xmlns:cx5="http://schemas.microsoft.com/office/drawing/2016/5/11/chartex" xmlns:cx6="http://schemas.microsoft.com/office/drawing/2016/5/12/chartex" xmlns:cx7="http://schemas.microsoft.com/office/drawing/2016/5/13/chartex" xmlns:cx8="http://schemas.microsoft.com/office/drawing/2016/5/14/chartex" xmlns:aink="http://schemas.microsoft.com/office/drawing/2016/ink" xmlns:am3d="http://schemas.microsoft.com/office/drawing/2017/model3d" xmlns:o="urn:schemas-microsoft-com:office:office" xmlns:v="urn:schemas-microsoft-com:vml" xmlns:w10="urn:schemas-microsoft-com:office:word" xmlns:w="http://schemas.openxmlformats.org/wordprocessingml/2006/main" xmlns:w16cid="http://schemas.microsoft.com/office/word/2016/wordml/cid" xmlns:a1611="http://schemas.microsoft.com/office/drawing/2016/11/main" r:id="rId30"/>
+                                        <a1611:picAttrSrcUrl xmlns:a1611="http://schemas.microsoft.com/office/drawing/2016/11/main" r:id="rId10"/>
                                       </a:ext>
                                     </a:extLst>
                                   </a:blip>
@@ -6684,7 +6685,7 @@
                           <wp:extent cx="180000" cy="180000"/>
                           <wp:effectExtent l="0" t="0" r="0" b="0"/>
                           <wp:docPr id="7" name="Picture 7" title="Software University @ Twitter">
-                            <a:hlinkClick xmlns:a="http://schemas.openxmlformats.org/drawingml/2006/main" r:id="rId31"/>
+                            <a:hlinkClick xmlns:a="http://schemas.openxmlformats.org/drawingml/2006/main" r:id="rId11"/>
                           </wp:docPr>
                           <wp:cNvGraphicFramePr>
                             <a:graphicFrameLocks xmlns:a="http://schemas.openxmlformats.org/drawingml/2006/main" noChangeAspect="1"/>
@@ -6694,12 +6695,12 @@
                               <pic:pic xmlns:pic="http://schemas.openxmlformats.org/drawingml/2006/picture">
                                 <pic:nvPicPr>
                                   <pic:cNvPr id="7" name="Picture 7" title="Software University @ Twitter">
-                                    <a:hlinkClick r:id="rId31"/>
+                                    <a:hlinkClick r:id="rId11"/>
                                   </pic:cNvPr>
                                   <pic:cNvPicPr/>
                                 </pic:nvPicPr>
                                 <pic:blipFill>
-                                  <a:blip r:embed="rId32"/>
+                                  <a:blip r:embed="rId12"/>
                                   <a:stretch>
                                     <a:fillRect/>
                                   </a:stretch>
@@ -6738,7 +6739,7 @@
                           <wp:extent cx="180000" cy="180000"/>
                           <wp:effectExtent l="0" t="0" r="0" b="0"/>
                           <wp:docPr id="17" name="Picture 17" title="Software University @ YouTube">
-                            <a:hlinkClick xmlns:a="http://schemas.openxmlformats.org/drawingml/2006/main" r:id="rId33"/>
+                            <a:hlinkClick xmlns:a="http://schemas.openxmlformats.org/drawingml/2006/main" r:id="rId13"/>
                           </wp:docPr>
                           <wp:cNvGraphicFramePr>
                             <a:graphicFrameLocks xmlns:a="http://schemas.openxmlformats.org/drawingml/2006/main" noChangeAspect="1"/>
@@ -6748,12 +6749,12 @@
                               <pic:pic xmlns:pic="http://schemas.openxmlformats.org/drawingml/2006/picture">
                                 <pic:nvPicPr>
                                   <pic:cNvPr id="17" name="Picture 17" title="Software University @ YouTube">
-                                    <a:hlinkClick r:id="rId33"/>
+                                    <a:hlinkClick r:id="rId13"/>
                                   </pic:cNvPr>
                                   <pic:cNvPicPr/>
                                 </pic:nvPicPr>
                                 <pic:blipFill>
-                                  <a:blip r:embed="rId34"/>
+                                  <a:blip r:embed="rId14"/>
                                   <a:stretch>
                                     <a:fillRect/>
                                   </a:stretch>
@@ -6792,7 +6793,7 @@
                           <wp:extent cx="180000" cy="180000"/>
                           <wp:effectExtent l="0" t="0" r="0" b="0"/>
                           <wp:docPr id="21" name="Picture 21">
-                            <a:hlinkClick xmlns:a="http://schemas.openxmlformats.org/drawingml/2006/main" r:id="rId35"/>
+                            <a:hlinkClick xmlns:a="http://schemas.openxmlformats.org/drawingml/2006/main" r:id="rId15"/>
                           </wp:docPr>
                           <wp:cNvGraphicFramePr>
                             <a:graphicFrameLocks xmlns:a="http://schemas.openxmlformats.org/drawingml/2006/main" noChangeAspect="1"/>
@@ -6802,14 +6803,14 @@
                               <pic:pic xmlns:pic="http://schemas.openxmlformats.org/drawingml/2006/picture">
                                 <pic:nvPicPr>
                                   <pic:cNvPr id="21" name="Picture 21">
-                                    <a:hlinkClick r:id="rId35"/>
+                                    <a:hlinkClick r:id="rId15"/>
                                   </pic:cNvPr>
                                   <pic:cNvPicPr>
                                     <a:picLocks noChangeAspect="1" noChangeArrowheads="1"/>
                                   </pic:cNvPicPr>
                                 </pic:nvPicPr>
                                 <pic:blipFill rotWithShape="1">
-                                  <a:blip r:embed="rId36">
+                                  <a:blip r:embed="rId16">
                                     <a:extLst>
                                       <a:ext uri="{28A0092B-C50C-407E-A947-70E740481C1C}">
                                         <a14:useLocalDpi xmlns:a14="http://schemas.microsoft.com/office/drawing/2010/main" val="0"/>
@@ -6862,7 +6863,7 @@
                           <wp:extent cx="180000" cy="180000"/>
                           <wp:effectExtent l="0" t="0" r="0" b="0"/>
                           <wp:docPr id="22" name="Picture 22">
-                            <a:hlinkClick xmlns:a="http://schemas.openxmlformats.org/drawingml/2006/main" r:id="rId37"/>
+                            <a:hlinkClick xmlns:a="http://schemas.openxmlformats.org/drawingml/2006/main" r:id="rId17"/>
                           </wp:docPr>
                           <wp:cNvGraphicFramePr>
                             <a:graphicFrameLocks xmlns:a="http://schemas.openxmlformats.org/drawingml/2006/main" noChangeAspect="1"/>
@@ -6872,14 +6873,14 @@
                               <pic:pic xmlns:pic="http://schemas.openxmlformats.org/drawingml/2006/picture">
                                 <pic:nvPicPr>
                                   <pic:cNvPr id="22" name="Picture 22">
-                                    <a:hlinkClick r:id="rId37"/>
+                                    <a:hlinkClick r:id="rId17"/>
                                   </pic:cNvPr>
                                   <pic:cNvPicPr>
                                     <a:picLocks noChangeAspect="1" noChangeArrowheads="1"/>
                                   </pic:cNvPicPr>
                                 </pic:nvPicPr>
                                 <pic:blipFill>
-                                  <a:blip r:embed="rId38">
+                                  <a:blip r:embed="rId18">
                                     <a:extLst>
                                       <a:ext uri="{28A0092B-C50C-407E-A947-70E740481C1C}">
                                         <a14:useLocalDpi xmlns:a14="http://schemas.microsoft.com/office/drawing/2010/main" val="0"/>
@@ -6929,7 +6930,7 @@
                           <wp:extent cx="180000" cy="180000"/>
                           <wp:effectExtent l="0" t="0" r="0" b="0"/>
                           <wp:docPr id="23" name="Picture 23" title="Software University: Email Us">
-                            <a:hlinkClick xmlns:a="http://schemas.openxmlformats.org/drawingml/2006/main" r:id="rId39"/>
+                            <a:hlinkClick xmlns:a="http://schemas.openxmlformats.org/drawingml/2006/main" r:id="rId19"/>
                           </wp:docPr>
                           <wp:cNvGraphicFramePr>
                             <a:graphicFrameLocks xmlns:a="http://schemas.openxmlformats.org/drawingml/2006/main" noChangeAspect="1"/>
@@ -6939,12 +6940,12 @@
                               <pic:pic xmlns:pic="http://schemas.openxmlformats.org/drawingml/2006/picture">
                                 <pic:nvPicPr>
                                   <pic:cNvPr id="23" name="Picture 23" title="Software University: Email Us">
-                                    <a:hlinkClick r:id="rId39"/>
+                                    <a:hlinkClick r:id="rId19"/>
                                   </pic:cNvPr>
                                   <pic:cNvPicPr/>
                                 </pic:nvPicPr>
                                 <pic:blipFill>
-                                  <a:blip r:embed="rId40"/>
+                                  <a:blip r:embed="rId20"/>
                                   <a:stretch>
                                     <a:fillRect/>
                                   </a:stretch>
@@ -7007,7 +7008,7 @@
                   </pic:cNvPicPr>
                 </pic:nvPicPr>
                 <pic:blipFill>
-                  <a:blip r:embed="rId41">
+                  <a:blip r:embed="rId22">
                     <a:extLst>
                       <a:ext uri="{28A0092B-C50C-407E-A947-70E740481C1C}">
                         <a14:useLocalDpi xmlns:a14="http://schemas.microsoft.com/office/drawing/2010/main" val="0"/>
@@ -12016,6 +12017,7 @@
     <w:lsdException w:name="HTML Sample" w:semiHidden="1" w:unhideWhenUsed="1"/>
     <w:lsdException w:name="HTML Typewriter" w:semiHidden="1" w:unhideWhenUsed="1"/>
     <w:lsdException w:name="HTML Variable" w:semiHidden="1" w:unhideWhenUsed="1"/>
+    <w:lsdException w:name="Normal Table" w:semiHidden="1" w:unhideWhenUsed="1"/>
     <w:lsdException w:name="annotation subject" w:semiHidden="1" w:unhideWhenUsed="1"/>
     <w:lsdException w:name="No List" w:semiHidden="1" w:unhideWhenUsed="1"/>
     <w:lsdException w:name="Outline List 1" w:semiHidden="1" w:unhideWhenUsed="1"/>
@@ -12058,8 +12060,11 @@
     <w:lsdException w:name="Table Contemporary" w:semiHidden="1" w:unhideWhenUsed="1"/>
     <w:lsdException w:name="Table Elegant" w:semiHidden="1" w:unhideWhenUsed="1"/>
     <w:lsdException w:name="Table Professional" w:semiHidden="1" w:unhideWhenUsed="1"/>
+    <w:lsdException w:name="Table Subtle 1" w:semiHidden="1" w:unhideWhenUsed="1"/>
     <w:lsdException w:name="Table Subtle 2" w:semiHidden="1" w:unhideWhenUsed="1"/>
     <w:lsdException w:name="Table Web 1" w:semiHidden="1" w:unhideWhenUsed="1"/>
+    <w:lsdException w:name="Table Web 2" w:semiHidden="1" w:unhideWhenUsed="1"/>
+    <w:lsdException w:name="Table Web 3" w:semiHidden="1" w:unhideWhenUsed="1"/>
     <w:lsdException w:name="Balloon Text" w:semiHidden="1" w:unhideWhenUsed="1"/>
     <w:lsdException w:name="Table Grid" w:uiPriority="59"/>
     <w:lsdException w:name="Table Theme" w:semiHidden="1" w:unhideWhenUsed="1"/>

</xml_diff>